<commit_message>
add sesi_12 & sesi_13
</commit_message>
<xml_diff>
--- a/sesi_12/Sesi12.docx
+++ b/sesi_12/Sesi12.docx
@@ -114,12 +114,12 @@
       </w:r>
       <w:proofErr w:type="spellEnd"/>
       <w:r>
-        <w:t xml:space="preserve"> </w:t>
-      </w:r>
-      <w:r>
-        <w:t>requirement 1:</w:t>
-      </w:r>
-      <w:r>
+        <w:t xml:space="preserve"> requirement 1:</w:t>
+      </w:r>
+      <w:r>
+        <w:rPr>
+          <w:noProof/>
+        </w:rPr>
         <w:drawing>
           <wp:inline distT="0" distB="0" distL="0" distR="0" wp14:anchorId="7E2D202E" wp14:editId="13B531F1">
             <wp:extent cx="5943600" cy="3286125"/>
@@ -666,10 +666,7 @@
       </w:r>
       <w:proofErr w:type="spellEnd"/>
       <w:r>
-        <w:t xml:space="preserve"> </w:t>
-      </w:r>
-      <w:r>
-        <w:t>(</w:t>
+        <w:t xml:space="preserve"> (</w:t>
       </w:r>
       <w:proofErr w:type="spellStart"/>
       <w:r>
@@ -885,10 +882,7 @@
       </w:r>
       <w:proofErr w:type="spellEnd"/>
       <w:r>
-        <w:t xml:space="preserve"> </w:t>
-      </w:r>
-      <w:r>
-        <w:t>(</w:t>
+        <w:t xml:space="preserve"> (</w:t>
       </w:r>
       <w:proofErr w:type="spellStart"/>
       <w:r>
@@ -1148,6 +1142,9 @@
         <w:ind w:firstLine="360"/>
       </w:pPr>
       <w:r>
+        <w:rPr>
+          <w:noProof/>
+        </w:rPr>
         <w:drawing>
           <wp:inline distT="0" distB="0" distL="0" distR="0" wp14:anchorId="7D958F8E" wp14:editId="3F247401">
             <wp:extent cx="4363059" cy="1095528"/>
@@ -1216,6 +1213,9 @@
         <w:ind w:left="1080"/>
       </w:pPr>
       <w:r>
+        <w:rPr>
+          <w:noProof/>
+        </w:rPr>
         <w:drawing>
           <wp:inline distT="0" distB="0" distL="0" distR="0" wp14:anchorId="3A433F77" wp14:editId="6695E432">
             <wp:extent cx="4248743" cy="933580"/>
@@ -1282,6 +1282,9 @@
         <w:ind w:left="1080"/>
       </w:pPr>
       <w:r>
+        <w:rPr>
+          <w:noProof/>
+        </w:rPr>
         <w:drawing>
           <wp:inline distT="0" distB="0" distL="0" distR="0" wp14:anchorId="25E5A605" wp14:editId="165FDB1C">
             <wp:extent cx="5220429" cy="1467055"/>
@@ -1354,6 +1357,9 @@
         <w:ind w:left="1080"/>
       </w:pPr>
       <w:r>
+        <w:rPr>
+          <w:noProof/>
+        </w:rPr>
         <w:drawing>
           <wp:inline distT="0" distB="0" distL="0" distR="0" wp14:anchorId="4C1103CE" wp14:editId="7611EF7F">
             <wp:extent cx="4692770" cy="1310207"/>
@@ -1420,6 +1426,9 @@
         <w:ind w:left="1080"/>
       </w:pPr>
       <w:r>
+        <w:rPr>
+          <w:noProof/>
+        </w:rPr>
         <w:drawing>
           <wp:inline distT="0" distB="0" distL="0" distR="0" wp14:anchorId="6F4FFD07" wp14:editId="38F370F8">
             <wp:extent cx="5003321" cy="1192067"/>
@@ -1486,6 +1495,9 @@
         <w:ind w:left="1080"/>
       </w:pPr>
       <w:r>
+        <w:rPr>
+          <w:noProof/>
+        </w:rPr>
         <w:drawing>
           <wp:inline distT="0" distB="0" distL="0" distR="0" wp14:anchorId="256F0235" wp14:editId="59359702">
             <wp:extent cx="4744529" cy="1279423"/>
@@ -1634,6 +1646,9 @@
         <w:ind w:left="1080"/>
       </w:pPr>
       <w:r>
+        <w:rPr>
+          <w:noProof/>
+        </w:rPr>
         <w:drawing>
           <wp:inline distT="0" distB="0" distL="0" distR="0" wp14:anchorId="460A8B4E" wp14:editId="1D696B12">
             <wp:extent cx="4649638" cy="2647959"/>
@@ -1700,6 +1715,9 @@
         <w:ind w:left="1080"/>
       </w:pPr>
       <w:r>
+        <w:rPr>
+          <w:noProof/>
+        </w:rPr>
         <w:drawing>
           <wp:inline distT="0" distB="0" distL="0" distR="0" wp14:anchorId="65A82F7E" wp14:editId="18059C6A">
             <wp:extent cx="4433978" cy="1919766"/>
@@ -1766,6 +1784,9 @@
         <w:ind w:left="1080"/>
       </w:pPr>
       <w:r>
+        <w:rPr>
+          <w:noProof/>
+        </w:rPr>
         <w:drawing>
           <wp:inline distT="0" distB="0" distL="0" distR="0" wp14:anchorId="683B97AD" wp14:editId="66FB43BB">
             <wp:extent cx="5943600" cy="1773555"/>
@@ -1832,6 +1853,9 @@
         <w:ind w:left="1080"/>
       </w:pPr>
       <w:r>
+        <w:rPr>
+          <w:noProof/>
+        </w:rPr>
         <w:drawing>
           <wp:inline distT="0" distB="0" distL="0" distR="0" wp14:anchorId="3067B6C1" wp14:editId="455A0F31">
             <wp:extent cx="3942272" cy="1384714"/>
@@ -1904,6 +1928,9 @@
         <w:ind w:left="1080"/>
       </w:pPr>
       <w:r>
+        <w:rPr>
+          <w:noProof/>
+        </w:rPr>
         <w:drawing>
           <wp:inline distT="0" distB="0" distL="0" distR="0" wp14:anchorId="5477510E" wp14:editId="02A64F00">
             <wp:extent cx="4218317" cy="4273820"/>
@@ -1970,6 +1997,9 @@
         <w:ind w:left="1080"/>
       </w:pPr>
       <w:r>
+        <w:rPr>
+          <w:noProof/>
+        </w:rPr>
         <w:drawing>
           <wp:inline distT="0" distB="0" distL="0" distR="0" wp14:anchorId="02A10C2A" wp14:editId="20E8EB37">
             <wp:extent cx="4046194" cy="2881223"/>
@@ -2107,6 +2137,9 @@
         <w:spacing w:after="0"/>
       </w:pPr>
       <w:r>
+        <w:rPr>
+          <w:noProof/>
+        </w:rPr>
         <w:drawing>
           <wp:inline distT="0" distB="0" distL="0" distR="0" wp14:anchorId="444D548D" wp14:editId="5C4B0CCF">
             <wp:extent cx="5943600" cy="4131310"/>
@@ -2188,17 +2221,11 @@
       </w:pPr>
       <w:proofErr w:type="spellStart"/>
       <w:r>
-        <w:t>tb_</w:t>
-      </w:r>
-      <w:r>
-        <w:t>employee</w:t>
-      </w:r>
-      <w:proofErr w:type="spellEnd"/>
-      <w:r>
-        <w:t xml:space="preserve"> </w:t>
-      </w:r>
-      <w:r>
-        <w:t>(</w:t>
+        <w:t>tb_employee</w:t>
+      </w:r>
+      <w:proofErr w:type="spellEnd"/>
+      <w:r>
+        <w:t xml:space="preserve"> (</w:t>
       </w:r>
       <w:proofErr w:type="spellStart"/>
       <w:r>
@@ -2315,10 +2342,7 @@
       </w:pPr>
       <w:proofErr w:type="spellStart"/>
       <w:r>
-        <w:t>middle</w:t>
-      </w:r>
-      <w:r>
-        <w:t>_name</w:t>
+        <w:t>middle_name</w:t>
       </w:r>
       <w:proofErr w:type="spellEnd"/>
       <w:r>
@@ -2336,10 +2360,7 @@
       </w:pPr>
       <w:proofErr w:type="spellStart"/>
       <w:r>
-        <w:t>last</w:t>
-      </w:r>
-      <w:r>
-        <w:t>_name</w:t>
+        <w:t>last_name</w:t>
       </w:r>
       <w:proofErr w:type="spellEnd"/>
       <w:r>
@@ -3105,10 +3126,7 @@
         <w:t>sex</w:t>
       </w:r>
       <w:r>
-        <w:t xml:space="preserve"> </w:t>
-      </w:r>
-      <w:r>
-        <w:t>VARCHAR</w:t>
+        <w:t xml:space="preserve"> VARCHAR</w:t>
       </w:r>
     </w:p>
     <w:p>
@@ -3220,6 +3238,7 @@
       <w:r>
         <w:rPr>
           <w:b/>
+          <w:noProof/>
         </w:rPr>
         <w:drawing>
           <wp:inline distT="0" distB="0" distL="0" distR="0" wp14:anchorId="5EBA6594" wp14:editId="152CA8E1">
@@ -3292,6 +3311,9 @@
         <w:ind w:firstLine="360"/>
       </w:pPr>
       <w:r>
+        <w:rPr>
+          <w:noProof/>
+        </w:rPr>
         <w:drawing>
           <wp:inline distT="0" distB="0" distL="0" distR="0" wp14:anchorId="4425827B" wp14:editId="6E0B8B49">
             <wp:extent cx="4944165" cy="1114581"/>
@@ -3507,6 +3529,9 @@
         <w:ind w:firstLine="360"/>
       </w:pPr>
       <w:r>
+        <w:rPr>
+          <w:noProof/>
+        </w:rPr>
         <w:drawing>
           <wp:inline distT="0" distB="0" distL="0" distR="0" wp14:anchorId="4BEB7138" wp14:editId="22635B5F">
             <wp:extent cx="5668166" cy="381053"/>
@@ -3572,6 +3597,9 @@
         <w:ind w:firstLine="360"/>
       </w:pPr>
       <w:r>
+        <w:rPr>
+          <w:noProof/>
+        </w:rPr>
         <w:drawing>
           <wp:inline distT="0" distB="0" distL="0" distR="0" wp14:anchorId="58B4FFCF" wp14:editId="32C6A029">
             <wp:extent cx="5313872" cy="1073694"/>
@@ -3638,6 +3666,9 @@
         <w:ind w:firstLine="360"/>
       </w:pPr>
       <w:r>
+        <w:rPr>
+          <w:noProof/>
+        </w:rPr>
         <w:drawing>
           <wp:inline distT="0" distB="0" distL="0" distR="0" wp14:anchorId="08FB1752" wp14:editId="23BA50C6">
             <wp:extent cx="5331125" cy="1280202"/>
@@ -3703,6 +3734,9 @@
         <w:ind w:firstLine="360"/>
       </w:pPr>
       <w:r>
+        <w:rPr>
+          <w:noProof/>
+        </w:rPr>
         <w:drawing>
           <wp:inline distT="0" distB="0" distL="0" distR="0" wp14:anchorId="3DB9874F" wp14:editId="1188B134">
             <wp:extent cx="5469147" cy="1387427"/>
@@ -3768,6 +3802,9 @@
         <w:ind w:firstLine="360"/>
       </w:pPr>
       <w:r>
+        <w:rPr>
+          <w:noProof/>
+        </w:rPr>
         <w:drawing>
           <wp:inline distT="0" distB="0" distL="0" distR="0" wp14:anchorId="73474A9D" wp14:editId="3CD5285B">
             <wp:extent cx="4468483" cy="1495158"/>
@@ -3878,6 +3915,9 @@
         <w:ind w:left="1080"/>
       </w:pPr>
       <w:r>
+        <w:rPr>
+          <w:noProof/>
+        </w:rPr>
         <w:drawing>
           <wp:inline distT="0" distB="0" distL="0" distR="0" wp14:anchorId="7DDD3C44" wp14:editId="05A36786">
             <wp:extent cx="5943600" cy="3051810"/>
@@ -3944,6 +3984,9 @@
         <w:ind w:left="1080"/>
       </w:pPr>
       <w:r>
+        <w:rPr>
+          <w:noProof/>
+        </w:rPr>
         <w:drawing>
           <wp:inline distT="0" distB="0" distL="0" distR="0" wp14:anchorId="26D730E2" wp14:editId="3AFF99B4">
             <wp:extent cx="4115374" cy="1476581"/>
@@ -4010,6 +4053,9 @@
         <w:ind w:left="1080"/>
       </w:pPr>
       <w:r>
+        <w:rPr>
+          <w:noProof/>
+        </w:rPr>
         <w:drawing>
           <wp:inline distT="0" distB="0" distL="0" distR="0" wp14:anchorId="68CE49B1" wp14:editId="069F08F9">
             <wp:extent cx="4372585" cy="1552792"/>
@@ -4081,6 +4127,9 @@
         <w:ind w:left="1080"/>
       </w:pPr>
       <w:r>
+        <w:rPr>
+          <w:noProof/>
+        </w:rPr>
         <w:drawing>
           <wp:inline distT="0" distB="0" distL="0" distR="0" wp14:anchorId="0D910B0A" wp14:editId="6B1F958A">
             <wp:extent cx="5706271" cy="2715004"/>
@@ -4146,6 +4195,9 @@
         <w:ind w:left="1080"/>
       </w:pPr>
       <w:r>
+        <w:rPr>
+          <w:noProof/>
+        </w:rPr>
         <w:drawing>
           <wp:inline distT="0" distB="0" distL="0" distR="0" wp14:anchorId="521DE1C3" wp14:editId="1E9184B0">
             <wp:extent cx="5144218" cy="4877481"/>
@@ -4212,6 +4264,9 @@
         <w:ind w:left="1080"/>
       </w:pPr>
       <w:r>
+        <w:rPr>
+          <w:noProof/>
+        </w:rPr>
         <w:drawing>
           <wp:inline distT="0" distB="0" distL="0" distR="0" wp14:anchorId="024E1BF7" wp14:editId="57DAE22E">
             <wp:extent cx="5943600" cy="3818890"/>
@@ -4317,6 +4372,9 @@
         <w:ind w:left="1080"/>
       </w:pPr>
       <w:r>
+        <w:rPr>
+          <w:noProof/>
+        </w:rPr>
         <w:drawing>
           <wp:inline distT="0" distB="0" distL="0" distR="0" wp14:anchorId="00D1CE52" wp14:editId="498B8E8B">
             <wp:extent cx="5943600" cy="1092835"/>
@@ -4368,6 +4426,9 @@
         <w:ind w:left="1080"/>
       </w:pPr>
       <w:r>
+        <w:rPr>
+          <w:noProof/>
+        </w:rPr>
         <w:drawing>
           <wp:inline distT="0" distB="0" distL="0" distR="0" wp14:anchorId="5AD275DA" wp14:editId="37F70D4E">
             <wp:extent cx="4686954" cy="1047896"/>
@@ -4441,6 +4502,9 @@
         <w:ind w:left="1080"/>
       </w:pPr>
       <w:r>
+        <w:rPr>
+          <w:noProof/>
+        </w:rPr>
         <w:drawing>
           <wp:inline distT="0" distB="0" distL="0" distR="0" wp14:anchorId="1D4440D4" wp14:editId="34602F41">
             <wp:extent cx="5563376" cy="1505160"/>
@@ -4492,6 +4556,9 @@
         <w:ind w:left="1080"/>
       </w:pPr>
       <w:r>
+        <w:rPr>
+          <w:noProof/>
+        </w:rPr>
         <w:drawing>
           <wp:inline distT="0" distB="0" distL="0" distR="0" wp14:anchorId="121F81DC" wp14:editId="00B4E436">
             <wp:extent cx="5096586" cy="1409897"/>
@@ -4559,6 +4626,9 @@
         <w:ind w:left="1080"/>
       </w:pPr>
       <w:r>
+        <w:rPr>
+          <w:noProof/>
+        </w:rPr>
         <w:drawing>
           <wp:inline distT="0" distB="0" distL="0" distR="0" wp14:anchorId="4DD53135" wp14:editId="425FF849">
             <wp:extent cx="4286848" cy="790685"/>
@@ -4610,6 +4680,9 @@
         <w:ind w:left="1080"/>
       </w:pPr>
       <w:r>
+        <w:rPr>
+          <w:noProof/>
+        </w:rPr>
         <w:drawing>
           <wp:inline distT="0" distB="0" distL="0" distR="0" wp14:anchorId="732EFB5C" wp14:editId="512D0C5A">
             <wp:extent cx="2181529" cy="952633"/>
@@ -4677,6 +4750,9 @@
         <w:ind w:left="1080"/>
       </w:pPr>
       <w:r>
+        <w:rPr>
+          <w:noProof/>
+        </w:rPr>
         <w:drawing>
           <wp:inline distT="0" distB="0" distL="0" distR="0" wp14:anchorId="350CB674" wp14:editId="34FBACFF">
             <wp:extent cx="3610479" cy="1152686"/>
@@ -4728,6 +4804,9 @@
         <w:ind w:left="1080"/>
       </w:pPr>
       <w:r>
+        <w:rPr>
+          <w:noProof/>
+        </w:rPr>
         <w:lastRenderedPageBreak/>
         <w:drawing>
           <wp:inline distT="0" distB="0" distL="0" distR="0" wp14:anchorId="134A486C" wp14:editId="3C135D16">
@@ -4804,6 +4883,9 @@
         <w:ind w:left="1080"/>
       </w:pPr>
       <w:r>
+        <w:rPr>
+          <w:noProof/>
+        </w:rPr>
         <w:drawing>
           <wp:inline distT="0" distB="0" distL="0" distR="0" wp14:anchorId="75817679" wp14:editId="6E6CA1F2">
             <wp:extent cx="5943600" cy="772795"/>
@@ -4855,6 +4937,9 @@
         <w:ind w:left="1080"/>
       </w:pPr>
       <w:r>
+        <w:rPr>
+          <w:noProof/>
+        </w:rPr>
         <w:drawing>
           <wp:inline distT="0" distB="0" distL="0" distR="0" wp14:anchorId="44D845CB" wp14:editId="4A3C00C8">
             <wp:extent cx="5325218" cy="1619476"/>
@@ -4930,6 +5015,9 @@
         <w:ind w:left="1080"/>
       </w:pPr>
       <w:r>
+        <w:rPr>
+          <w:noProof/>
+        </w:rPr>
         <w:drawing>
           <wp:inline distT="0" distB="0" distL="0" distR="0" wp14:anchorId="39EF4E32" wp14:editId="7790B7DD">
             <wp:extent cx="4505954" cy="1276528"/>
@@ -4981,6 +5069,9 @@
         <w:ind w:left="1080"/>
       </w:pPr>
       <w:r>
+        <w:rPr>
+          <w:noProof/>
+        </w:rPr>
         <w:drawing>
           <wp:inline distT="0" distB="0" distL="0" distR="0" wp14:anchorId="43225748" wp14:editId="5DE28D12">
             <wp:extent cx="3362794" cy="1609950"/>
@@ -5062,6 +5153,9 @@
         <w:ind w:left="1080"/>
       </w:pPr>
       <w:r>
+        <w:rPr>
+          <w:noProof/>
+        </w:rPr>
         <w:drawing>
           <wp:inline distT="0" distB="0" distL="0" distR="0" wp14:anchorId="56EEF13A" wp14:editId="1E7FA661">
             <wp:extent cx="3700732" cy="1225619"/>
@@ -5113,6 +5207,9 @@
         <w:ind w:left="1080"/>
       </w:pPr>
       <w:r>
+        <w:rPr>
+          <w:noProof/>
+        </w:rPr>
         <w:drawing>
           <wp:inline distT="0" distB="0" distL="0" distR="0" wp14:anchorId="2F5A5CC5" wp14:editId="4F1ABCCD">
             <wp:extent cx="2492561" cy="2027208"/>
@@ -5187,6 +5284,9 @@
         <w:ind w:left="1080"/>
       </w:pPr>
       <w:r>
+        <w:rPr>
+          <w:noProof/>
+        </w:rPr>
         <w:drawing>
           <wp:inline distT="0" distB="0" distL="0" distR="0" wp14:anchorId="221E12CE" wp14:editId="071199AF">
             <wp:extent cx="5788325" cy="1148389"/>
@@ -5238,6 +5338,9 @@
         <w:ind w:left="1080"/>
       </w:pPr>
       <w:r>
+        <w:rPr>
+          <w:noProof/>
+        </w:rPr>
         <w:drawing>
           <wp:inline distT="0" distB="0" distL="0" distR="0" wp14:anchorId="27A6D485" wp14:editId="08A394AE">
             <wp:extent cx="5426015" cy="2780253"/>
@@ -5313,6 +5416,9 @@
         <w:ind w:left="1080"/>
       </w:pPr>
       <w:r>
+        <w:rPr>
+          <w:noProof/>
+        </w:rPr>
         <w:drawing>
           <wp:inline distT="0" distB="0" distL="0" distR="0" wp14:anchorId="0BF6D5AA" wp14:editId="324F0036">
             <wp:extent cx="5943600" cy="2439035"/>
@@ -5364,6 +5470,9 @@
         <w:ind w:left="1080"/>
       </w:pPr>
       <w:r>
+        <w:rPr>
+          <w:noProof/>
+        </w:rPr>
         <w:drawing>
           <wp:inline distT="0" distB="0" distL="0" distR="0" wp14:anchorId="66EFC78F" wp14:editId="62DF1253">
             <wp:extent cx="5943600" cy="3548380"/>
@@ -5439,6 +5548,9 @@
         <w:ind w:left="1080"/>
       </w:pPr>
       <w:r>
+        <w:rPr>
+          <w:noProof/>
+        </w:rPr>
         <w:drawing>
           <wp:inline distT="0" distB="0" distL="0" distR="0" wp14:anchorId="5C408246" wp14:editId="564D3A27">
             <wp:extent cx="5943600" cy="1007745"/>
@@ -5490,6 +5602,9 @@
         <w:ind w:left="1080"/>
       </w:pPr>
       <w:r>
+        <w:rPr>
+          <w:noProof/>
+        </w:rPr>
         <w:lastRenderedPageBreak/>
         <w:drawing>
           <wp:inline distT="0" distB="0" distL="0" distR="0" wp14:anchorId="3AAA1D9D" wp14:editId="5A8D9025">
@@ -5564,6 +5679,9 @@
         <w:ind w:left="1080"/>
       </w:pPr>
       <w:r>
+        <w:rPr>
+          <w:noProof/>
+        </w:rPr>
         <w:drawing>
           <wp:inline distT="0" distB="0" distL="0" distR="0" wp14:anchorId="1CD73805" wp14:editId="1FC3CC24">
             <wp:extent cx="5943600" cy="1059180"/>
@@ -5615,6 +5733,9 @@
         <w:ind w:left="1080"/>
       </w:pPr>
       <w:r>
+        <w:rPr>
+          <w:noProof/>
+        </w:rPr>
         <w:drawing>
           <wp:inline distT="0" distB="0" distL="0" distR="0" wp14:anchorId="3CAE3001" wp14:editId="0669DC51">
             <wp:extent cx="5382376" cy="1247949"/>
@@ -5665,8 +5786,6 @@
         <w:spacing w:after="0"/>
         <w:ind w:left="1080"/>
       </w:pPr>
-      <w:bookmarkStart w:id="0" w:name="_GoBack"/>
-      <w:bookmarkEnd w:id="0"/>
     </w:p>
     <w:p>
       <w:pPr>
@@ -5681,42 +5800,9 @@
         <w:lastRenderedPageBreak/>
         <w:t>View l</w:t>
       </w:r>
-    </w:p>
-    <w:p>
-      <w:pPr>
-        <w:pStyle w:val="ListParagraph"/>
-        <w:spacing w:after="0"/>
-        <w:ind w:left="1080"/>
-      </w:pPr>
-    </w:p>
-    <w:p>
-      <w:pPr>
-        <w:pStyle w:val="ListParagraph"/>
-        <w:numPr>
-          <w:ilvl w:val="0"/>
-          <w:numId w:val="12"/>
-        </w:numPr>
-        <w:spacing w:after="0"/>
-      </w:pPr>
-      <w:r>
-        <w:t>View m</w:t>
-      </w:r>
-      <w:r>
-        <w:t xml:space="preserve"> (</w:t>
-      </w:r>
-      <w:proofErr w:type="spellStart"/>
-      <w:r>
-        <w:t>number_of_relationship</w:t>
-      </w:r>
-      <w:proofErr w:type="spellEnd"/>
-      <w:r>
-        <w:t>)</w:t>
-      </w:r>
-    </w:p>
-    <w:p>
-      <w:pPr>
-        <w:pStyle w:val="ListParagraph"/>
-      </w:pPr>
+      <w:r>
+        <w:t xml:space="preserve"> (70_hours_multiple_project)</w:t>
+      </w:r>
     </w:p>
     <w:p>
       <w:pPr>
@@ -5726,10 +5812,10 @@
       </w:pPr>
       <w:r>
         <w:drawing>
-          <wp:inline distT="0" distB="0" distL="0" distR="0" wp14:anchorId="216C6848" wp14:editId="4E94245A">
-            <wp:extent cx="4696480" cy="952633"/>
+          <wp:inline distT="0" distB="0" distL="0" distR="0" wp14:anchorId="7BFEE229" wp14:editId="4F9A7D85">
+            <wp:extent cx="5943600" cy="1447800"/>
             <wp:effectExtent l="0" t="0" r="0" b="0"/>
-            <wp:docPr id="44" name="Picture 44"/>
+            <wp:docPr id="6" name="Picture 6"/>
             <wp:cNvGraphicFramePr>
               <a:graphicFrameLocks xmlns:a="http://schemas.openxmlformats.org/drawingml/2006/main" noChangeAspect="1"/>
             </wp:cNvGraphicFramePr>
@@ -5749,7 +5835,7 @@
                   <pic:spPr>
                     <a:xfrm>
                       <a:off x="0" y="0"/>
-                      <a:ext cx="4696480" cy="952633"/>
+                      <a:ext cx="5943600" cy="1447800"/>
                     </a:xfrm>
                     <a:prstGeom prst="rect">
                       <a:avLst/>
@@ -5777,10 +5863,10 @@
       </w:pPr>
       <w:r>
         <w:drawing>
-          <wp:inline distT="0" distB="0" distL="0" distR="0" wp14:anchorId="340D50E2" wp14:editId="3913227E">
-            <wp:extent cx="2543530" cy="1219370"/>
-            <wp:effectExtent l="0" t="0" r="9525" b="0"/>
-            <wp:docPr id="62" name="Picture 62"/>
+          <wp:inline distT="0" distB="0" distL="0" distR="0" wp14:anchorId="347E9AF6" wp14:editId="7F43F581">
+            <wp:extent cx="5943600" cy="946150"/>
+            <wp:effectExtent l="0" t="0" r="0" b="6350"/>
+            <wp:docPr id="12" name="Picture 12"/>
             <wp:cNvGraphicFramePr>
               <a:graphicFrameLocks xmlns:a="http://schemas.openxmlformats.org/drawingml/2006/main" noChangeAspect="1"/>
             </wp:cNvGraphicFramePr>
@@ -5800,7 +5886,7 @@
                   <pic:spPr>
                     <a:xfrm>
                       <a:off x="0" y="0"/>
-                      <a:ext cx="2543530" cy="1219370"/>
+                      <a:ext cx="5943600" cy="946150"/>
                     </a:xfrm>
                     <a:prstGeom prst="rect">
                       <a:avLst/>
@@ -5830,14 +5916,14 @@
         <w:spacing w:after="0"/>
       </w:pPr>
       <w:r>
-        <w:t>View n</w:t>
+        <w:t>View m</w:t>
       </w:r>
       <w:r>
         <w:t xml:space="preserve"> (</w:t>
       </w:r>
       <w:proofErr w:type="spellStart"/>
       <w:r>
-        <w:t>manager_joined_since</w:t>
+        <w:t>number_of_relationship</w:t>
       </w:r>
       <w:proofErr w:type="spellEnd"/>
       <w:r>
@@ -5847,15 +5933,23 @@
     <w:p>
       <w:pPr>
         <w:pStyle w:val="ListParagraph"/>
-        <w:spacing w:after="0"/>
-        <w:ind w:left="1080"/>
-      </w:pPr>
-      <w:r>
+      </w:pPr>
+    </w:p>
+    <w:p>
+      <w:pPr>
+        <w:pStyle w:val="ListParagraph"/>
+        <w:spacing w:after="0"/>
+        <w:ind w:left="1080"/>
+      </w:pPr>
+      <w:r>
+        <w:rPr>
+          <w:noProof/>
+        </w:rPr>
         <w:drawing>
-          <wp:inline distT="0" distB="0" distL="0" distR="0" wp14:anchorId="697A1D46" wp14:editId="0560C1C2">
-            <wp:extent cx="5363323" cy="1638529"/>
+          <wp:inline distT="0" distB="0" distL="0" distR="0" wp14:anchorId="216C6848" wp14:editId="4E94245A">
+            <wp:extent cx="4696480" cy="952633"/>
             <wp:effectExtent l="0" t="0" r="0" b="0"/>
-            <wp:docPr id="47" name="Picture 47"/>
+            <wp:docPr id="44" name="Picture 44"/>
             <wp:cNvGraphicFramePr>
               <a:graphicFrameLocks xmlns:a="http://schemas.openxmlformats.org/drawingml/2006/main" noChangeAspect="1"/>
             </wp:cNvGraphicFramePr>
@@ -5875,7 +5969,7 @@
                   <pic:spPr>
                     <a:xfrm>
                       <a:off x="0" y="0"/>
-                      <a:ext cx="5363323" cy="1638529"/>
+                      <a:ext cx="4696480" cy="952633"/>
                     </a:xfrm>
                     <a:prstGeom prst="rect">
                       <a:avLst/>
@@ -5902,11 +5996,14 @@
         <w:ind w:left="1080"/>
       </w:pPr>
       <w:r>
+        <w:rPr>
+          <w:noProof/>
+        </w:rPr>
         <w:drawing>
-          <wp:inline distT="0" distB="0" distL="0" distR="0" wp14:anchorId="67D6A41B" wp14:editId="7B8C7A13">
-            <wp:extent cx="5153744" cy="1571844"/>
-            <wp:effectExtent l="0" t="0" r="8890" b="9525"/>
-            <wp:docPr id="63" name="Picture 63"/>
+          <wp:inline distT="0" distB="0" distL="0" distR="0" wp14:anchorId="340D50E2" wp14:editId="3913227E">
+            <wp:extent cx="2543530" cy="1219370"/>
+            <wp:effectExtent l="0" t="0" r="9525" b="0"/>
+            <wp:docPr id="62" name="Picture 62"/>
             <wp:cNvGraphicFramePr>
               <a:graphicFrameLocks xmlns:a="http://schemas.openxmlformats.org/drawingml/2006/main" noChangeAspect="1"/>
             </wp:cNvGraphicFramePr>
@@ -5926,7 +6023,7 @@
                   <pic:spPr>
                     <a:xfrm>
                       <a:off x="0" y="0"/>
-                      <a:ext cx="5153744" cy="1571844"/>
+                      <a:ext cx="2543530" cy="1219370"/>
                     </a:xfrm>
                     <a:prstGeom prst="rect">
                       <a:avLst/>
@@ -5947,11 +6044,6 @@
       </w:pPr>
     </w:p>
     <w:p>
-      <w:r>
-        <w:br w:type="page"/>
-      </w:r>
-    </w:p>
-    <w:p>
       <w:pPr>
         <w:pStyle w:val="ListParagraph"/>
         <w:numPr>
@@ -5961,15 +6053,14 @@
         <w:spacing w:after="0"/>
       </w:pPr>
       <w:r>
-        <w:lastRenderedPageBreak/>
-        <w:t>View o</w:t>
+        <w:t>View n</w:t>
       </w:r>
       <w:r>
         <w:t xml:space="preserve"> (</w:t>
       </w:r>
       <w:proofErr w:type="spellStart"/>
       <w:r>
-        <w:t>project_location_with_multiple_department</w:t>
+        <w:t>manager_joined_since</w:t>
       </w:r>
       <w:proofErr w:type="spellEnd"/>
       <w:r>
@@ -5983,11 +6074,14 @@
         <w:ind w:left="1080"/>
       </w:pPr>
       <w:r>
+        <w:rPr>
+          <w:noProof/>
+        </w:rPr>
         <w:drawing>
-          <wp:inline distT="0" distB="0" distL="0" distR="0" wp14:anchorId="328BE85A" wp14:editId="0A58CA5D">
-            <wp:extent cx="5943600" cy="1423670"/>
-            <wp:effectExtent l="0" t="0" r="0" b="5080"/>
-            <wp:docPr id="45" name="Picture 45"/>
+          <wp:inline distT="0" distB="0" distL="0" distR="0" wp14:anchorId="697A1D46" wp14:editId="0560C1C2">
+            <wp:extent cx="5363323" cy="1638529"/>
+            <wp:effectExtent l="0" t="0" r="0" b="0"/>
+            <wp:docPr id="47" name="Picture 47"/>
             <wp:cNvGraphicFramePr>
               <a:graphicFrameLocks xmlns:a="http://schemas.openxmlformats.org/drawingml/2006/main" noChangeAspect="1"/>
             </wp:cNvGraphicFramePr>
@@ -6007,6 +6101,141 @@
                   <pic:spPr>
                     <a:xfrm>
                       <a:off x="0" y="0"/>
+                      <a:ext cx="5363323" cy="1638529"/>
+                    </a:xfrm>
+                    <a:prstGeom prst="rect">
+                      <a:avLst/>
+                    </a:prstGeom>
+                  </pic:spPr>
+                </pic:pic>
+              </a:graphicData>
+            </a:graphic>
+          </wp:inline>
+        </w:drawing>
+      </w:r>
+    </w:p>
+    <w:p>
+      <w:pPr>
+        <w:pStyle w:val="ListParagraph"/>
+        <w:spacing w:after="0"/>
+        <w:ind w:left="1080"/>
+      </w:pPr>
+    </w:p>
+    <w:p>
+      <w:pPr>
+        <w:pStyle w:val="ListParagraph"/>
+        <w:spacing w:after="0"/>
+        <w:ind w:left="1080"/>
+      </w:pPr>
+      <w:r>
+        <w:rPr>
+          <w:noProof/>
+        </w:rPr>
+        <w:lastRenderedPageBreak/>
+        <w:drawing>
+          <wp:inline distT="0" distB="0" distL="0" distR="0" wp14:anchorId="67D6A41B" wp14:editId="7B8C7A13">
+            <wp:extent cx="5153744" cy="1571844"/>
+            <wp:effectExtent l="0" t="0" r="8890" b="9525"/>
+            <wp:docPr id="63" name="Picture 63"/>
+            <wp:cNvGraphicFramePr>
+              <a:graphicFrameLocks xmlns:a="http://schemas.openxmlformats.org/drawingml/2006/main" noChangeAspect="1"/>
+            </wp:cNvGraphicFramePr>
+            <a:graphic xmlns:a="http://schemas.openxmlformats.org/drawingml/2006/main">
+              <a:graphicData uri="http://schemas.openxmlformats.org/drawingml/2006/picture">
+                <pic:pic xmlns:pic="http://schemas.openxmlformats.org/drawingml/2006/picture">
+                  <pic:nvPicPr>
+                    <pic:cNvPr id="1" name=""/>
+                    <pic:cNvPicPr/>
+                  </pic:nvPicPr>
+                  <pic:blipFill>
+                    <a:blip r:embed="rId59"/>
+                    <a:stretch>
+                      <a:fillRect/>
+                    </a:stretch>
+                  </pic:blipFill>
+                  <pic:spPr>
+                    <a:xfrm>
+                      <a:off x="0" y="0"/>
+                      <a:ext cx="5153744" cy="1571844"/>
+                    </a:xfrm>
+                    <a:prstGeom prst="rect">
+                      <a:avLst/>
+                    </a:prstGeom>
+                  </pic:spPr>
+                </pic:pic>
+              </a:graphicData>
+            </a:graphic>
+          </wp:inline>
+        </w:drawing>
+      </w:r>
+    </w:p>
+    <w:p>
+      <w:pPr>
+        <w:pStyle w:val="ListParagraph"/>
+        <w:spacing w:after="0"/>
+        <w:ind w:left="1080"/>
+      </w:pPr>
+      <w:bookmarkStart w:id="0" w:name="_GoBack"/>
+      <w:bookmarkEnd w:id="0"/>
+    </w:p>
+    <w:p>
+      <w:pPr>
+        <w:pStyle w:val="ListParagraph"/>
+        <w:numPr>
+          <w:ilvl w:val="0"/>
+          <w:numId w:val="12"/>
+        </w:numPr>
+        <w:spacing w:after="0"/>
+      </w:pPr>
+      <w:r>
+        <w:t>View o</w:t>
+      </w:r>
+      <w:r>
+        <w:t xml:space="preserve"> (</w:t>
+      </w:r>
+      <w:proofErr w:type="spellStart"/>
+      <w:r>
+        <w:t>project_location_with_multiple_department</w:t>
+      </w:r>
+      <w:proofErr w:type="spellEnd"/>
+      <w:r>
+        <w:t>)</w:t>
+      </w:r>
+    </w:p>
+    <w:p>
+      <w:pPr>
+        <w:pStyle w:val="ListParagraph"/>
+        <w:spacing w:after="0"/>
+        <w:ind w:left="1080"/>
+      </w:pPr>
+      <w:r>
+        <w:rPr>
+          <w:noProof/>
+        </w:rPr>
+        <w:drawing>
+          <wp:inline distT="0" distB="0" distL="0" distR="0" wp14:anchorId="328BE85A" wp14:editId="0A58CA5D">
+            <wp:extent cx="5943600" cy="1423670"/>
+            <wp:effectExtent l="0" t="0" r="0" b="5080"/>
+            <wp:docPr id="45" name="Picture 45"/>
+            <wp:cNvGraphicFramePr>
+              <a:graphicFrameLocks xmlns:a="http://schemas.openxmlformats.org/drawingml/2006/main" noChangeAspect="1"/>
+            </wp:cNvGraphicFramePr>
+            <a:graphic xmlns:a="http://schemas.openxmlformats.org/drawingml/2006/main">
+              <a:graphicData uri="http://schemas.openxmlformats.org/drawingml/2006/picture">
+                <pic:pic xmlns:pic="http://schemas.openxmlformats.org/drawingml/2006/picture">
+                  <pic:nvPicPr>
+                    <pic:cNvPr id="1" name=""/>
+                    <pic:cNvPicPr/>
+                  </pic:nvPicPr>
+                  <pic:blipFill>
+                    <a:blip r:embed="rId60"/>
+                    <a:stretch>
+                      <a:fillRect/>
+                    </a:stretch>
+                  </pic:blipFill>
+                  <pic:spPr>
+                    <a:xfrm>
+                      <a:off x="0" y="0"/>
                       <a:ext cx="5943600" cy="1423670"/>
                     </a:xfrm>
                     <a:prstGeom prst="rect">
@@ -6034,6 +6263,9 @@
         <w:ind w:left="1080"/>
       </w:pPr>
       <w:r>
+        <w:rPr>
+          <w:noProof/>
+        </w:rPr>
         <w:drawing>
           <wp:inline distT="0" distB="0" distL="0" distR="0" wp14:anchorId="43B4F622" wp14:editId="7E6B08BA">
             <wp:extent cx="3515216" cy="1066949"/>
@@ -6050,7 +6282,7 @@
                     <pic:cNvPicPr/>
                   </pic:nvPicPr>
                   <pic:blipFill>
-                    <a:blip r:embed="rId59"/>
+                    <a:blip r:embed="rId61"/>
                     <a:stretch>
                       <a:fillRect/>
                     </a:stretch>

</xml_diff>